<commit_message>
Added REST vs SOAP
</commit_message>
<xml_diff>
--- a/Report_System_Development_Group1.docx
+++ b/Report_System_Development_Group1.docx
@@ -426,27 +426,7 @@
                                 <w:sz w:val="24"/>
                                 <w:szCs w:val="24"/>
                               </w:rPr>
-                              <w:t>github.com/</w:t>
-                            </w:r>
-                            <w:proofErr w:type="spellStart"/>
-                            <w:r>
-                              <w:rPr>
-                                <w:b/>
-                                <w:bCs/>
-                                <w:sz w:val="24"/>
-                                <w:szCs w:val="24"/>
-                              </w:rPr>
-                              <w:t>sebaholesz</w:t>
-                            </w:r>
-                            <w:proofErr w:type="spellEnd"/>
-                            <w:r>
-                              <w:rPr>
-                                <w:b/>
-                                <w:bCs/>
-                                <w:sz w:val="24"/>
-                                <w:szCs w:val="24"/>
-                              </w:rPr>
-                              <w:t>/semester-3-project</w:t>
+                              <w:t>github.com/sebaholesz/semester-3-project</w:t>
                             </w:r>
                           </w:p>
                         </w:txbxContent>
@@ -1690,7 +1670,6 @@
               <w:noProof/>
               <w:sz w:val="20"/>
               <w:szCs w:val="20"/>
-              <w:lang/>
             </w:rPr>
           </w:pPr>
           <w:r>
@@ -1807,7 +1786,6 @@
               <w:noProof/>
               <w:sz w:val="20"/>
               <w:szCs w:val="20"/>
-              <w:lang/>
             </w:rPr>
           </w:pPr>
           <w:hyperlink w:anchor="_Toc59297269" w:history="1">
@@ -1826,7 +1804,6 @@
                 <w:noProof/>
                 <w:sz w:val="20"/>
                 <w:szCs w:val="20"/>
-                <w:lang/>
               </w:rPr>
               <w:tab/>
             </w:r>
@@ -1915,7 +1892,6 @@
               <w:noProof/>
               <w:sz w:val="20"/>
               <w:szCs w:val="20"/>
-              <w:lang/>
             </w:rPr>
           </w:pPr>
           <w:hyperlink w:anchor="_Toc59297270" w:history="1">
@@ -1934,7 +1910,6 @@
                 <w:noProof/>
                 <w:sz w:val="20"/>
                 <w:szCs w:val="20"/>
-                <w:lang/>
               </w:rPr>
               <w:tab/>
             </w:r>
@@ -2023,7 +1998,6 @@
               <w:noProof/>
               <w:sz w:val="20"/>
               <w:szCs w:val="20"/>
-              <w:lang/>
             </w:rPr>
           </w:pPr>
           <w:hyperlink w:anchor="_Toc59297271" w:history="1">
@@ -2042,7 +2016,6 @@
                 <w:noProof/>
                 <w:sz w:val="20"/>
                 <w:szCs w:val="20"/>
-                <w:lang/>
               </w:rPr>
               <w:tab/>
             </w:r>
@@ -2127,7 +2100,6 @@
               <w:noProof/>
               <w:sz w:val="20"/>
               <w:szCs w:val="20"/>
-              <w:lang/>
             </w:rPr>
           </w:pPr>
           <w:hyperlink w:anchor="_Toc59297272" w:history="1">
@@ -2146,7 +2118,6 @@
                 <w:noProof/>
                 <w:sz w:val="20"/>
                 <w:szCs w:val="20"/>
-                <w:lang/>
               </w:rPr>
               <w:tab/>
             </w:r>
@@ -2235,7 +2206,6 @@
               <w:noProof/>
               <w:sz w:val="20"/>
               <w:szCs w:val="20"/>
-              <w:lang/>
             </w:rPr>
           </w:pPr>
           <w:hyperlink w:anchor="_Toc59297273" w:history="1">
@@ -2254,7 +2224,6 @@
                 <w:noProof/>
                 <w:sz w:val="20"/>
                 <w:szCs w:val="20"/>
-                <w:lang/>
               </w:rPr>
               <w:tab/>
             </w:r>
@@ -2343,7 +2312,6 @@
               <w:noProof/>
               <w:sz w:val="20"/>
               <w:szCs w:val="20"/>
-              <w:lang/>
             </w:rPr>
           </w:pPr>
           <w:hyperlink w:anchor="_Toc59297274" w:history="1">
@@ -2362,7 +2330,6 @@
                 <w:noProof/>
                 <w:sz w:val="20"/>
                 <w:szCs w:val="20"/>
-                <w:lang/>
               </w:rPr>
               <w:tab/>
             </w:r>
@@ -2451,7 +2418,6 @@
               <w:noProof/>
               <w:sz w:val="20"/>
               <w:szCs w:val="20"/>
-              <w:lang/>
             </w:rPr>
           </w:pPr>
           <w:hyperlink w:anchor="_Toc59297275" w:history="1">
@@ -2470,7 +2436,6 @@
                 <w:noProof/>
                 <w:sz w:val="20"/>
                 <w:szCs w:val="20"/>
-                <w:lang/>
               </w:rPr>
               <w:tab/>
             </w:r>
@@ -2555,7 +2520,6 @@
               <w:noProof/>
               <w:sz w:val="20"/>
               <w:szCs w:val="20"/>
-              <w:lang/>
             </w:rPr>
           </w:pPr>
           <w:hyperlink w:anchor="_Toc59297276" w:history="1">
@@ -2574,7 +2538,6 @@
                 <w:noProof/>
                 <w:sz w:val="20"/>
                 <w:szCs w:val="20"/>
-                <w:lang/>
               </w:rPr>
               <w:tab/>
             </w:r>
@@ -2659,7 +2622,6 @@
               <w:noProof/>
               <w:sz w:val="20"/>
               <w:szCs w:val="20"/>
-              <w:lang/>
             </w:rPr>
           </w:pPr>
           <w:hyperlink w:anchor="_Toc59297277" w:history="1">
@@ -2678,7 +2640,6 @@
                 <w:noProof/>
                 <w:sz w:val="20"/>
                 <w:szCs w:val="20"/>
-                <w:lang/>
               </w:rPr>
               <w:tab/>
             </w:r>
@@ -2763,7 +2724,6 @@
               <w:noProof/>
               <w:sz w:val="20"/>
               <w:szCs w:val="20"/>
-              <w:lang/>
             </w:rPr>
           </w:pPr>
           <w:hyperlink w:anchor="_Toc59297278" w:history="1">
@@ -2782,7 +2742,6 @@
                 <w:noProof/>
                 <w:sz w:val="20"/>
                 <w:szCs w:val="20"/>
-                <w:lang/>
               </w:rPr>
               <w:tab/>
             </w:r>
@@ -2871,7 +2830,6 @@
               <w:noProof/>
               <w:sz w:val="20"/>
               <w:szCs w:val="20"/>
-              <w:lang/>
             </w:rPr>
           </w:pPr>
           <w:hyperlink w:anchor="_Toc59297279" w:history="1">
@@ -2890,7 +2848,6 @@
                 <w:noProof/>
                 <w:sz w:val="20"/>
                 <w:szCs w:val="20"/>
-                <w:lang/>
               </w:rPr>
               <w:tab/>
             </w:r>
@@ -2975,7 +2932,6 @@
               <w:noProof/>
               <w:sz w:val="20"/>
               <w:szCs w:val="20"/>
-              <w:lang/>
             </w:rPr>
           </w:pPr>
           <w:hyperlink w:anchor="_Toc59297280" w:history="1">
@@ -2994,7 +2950,6 @@
                 <w:noProof/>
                 <w:sz w:val="20"/>
                 <w:szCs w:val="20"/>
-                <w:lang/>
               </w:rPr>
               <w:tab/>
             </w:r>
@@ -3079,7 +3034,6 @@
               <w:noProof/>
               <w:sz w:val="20"/>
               <w:szCs w:val="20"/>
-              <w:lang/>
             </w:rPr>
           </w:pPr>
           <w:hyperlink w:anchor="_Toc59297281" w:history="1">
@@ -3098,7 +3052,6 @@
                 <w:noProof/>
                 <w:sz w:val="20"/>
                 <w:szCs w:val="20"/>
-                <w:lang/>
               </w:rPr>
               <w:tab/>
             </w:r>
@@ -3183,7 +3136,6 @@
               <w:noProof/>
               <w:sz w:val="20"/>
               <w:szCs w:val="20"/>
-              <w:lang/>
             </w:rPr>
           </w:pPr>
           <w:hyperlink w:anchor="_Toc59297282" w:history="1">
@@ -3202,7 +3154,6 @@
                 <w:noProof/>
                 <w:sz w:val="20"/>
                 <w:szCs w:val="20"/>
-                <w:lang/>
               </w:rPr>
               <w:tab/>
             </w:r>
@@ -3291,7 +3242,6 @@
               <w:noProof/>
               <w:sz w:val="20"/>
               <w:szCs w:val="20"/>
-              <w:lang/>
             </w:rPr>
           </w:pPr>
           <w:hyperlink w:anchor="_Toc59297283" w:history="1">
@@ -3310,7 +3260,6 @@
                 <w:noProof/>
                 <w:sz w:val="20"/>
                 <w:szCs w:val="20"/>
-                <w:lang/>
               </w:rPr>
               <w:tab/>
             </w:r>
@@ -3395,7 +3344,6 @@
               <w:noProof/>
               <w:sz w:val="20"/>
               <w:szCs w:val="20"/>
-              <w:lang/>
             </w:rPr>
           </w:pPr>
           <w:hyperlink w:anchor="_Toc59297284" w:history="1">
@@ -3414,7 +3362,6 @@
                 <w:noProof/>
                 <w:sz w:val="20"/>
                 <w:szCs w:val="20"/>
-                <w:lang/>
               </w:rPr>
               <w:tab/>
             </w:r>
@@ -3499,7 +3446,6 @@
               <w:noProof/>
               <w:sz w:val="20"/>
               <w:szCs w:val="20"/>
-              <w:lang/>
             </w:rPr>
           </w:pPr>
           <w:hyperlink w:anchor="_Toc59297285" w:history="1">
@@ -3518,7 +3464,6 @@
                 <w:noProof/>
                 <w:sz w:val="20"/>
                 <w:szCs w:val="20"/>
-                <w:lang/>
               </w:rPr>
               <w:tab/>
             </w:r>
@@ -3603,7 +3548,6 @@
               <w:noProof/>
               <w:sz w:val="20"/>
               <w:szCs w:val="20"/>
-              <w:lang/>
             </w:rPr>
           </w:pPr>
           <w:hyperlink w:anchor="_Toc59297286" w:history="1">
@@ -3622,7 +3566,6 @@
                 <w:noProof/>
                 <w:sz w:val="20"/>
                 <w:szCs w:val="20"/>
-                <w:lang/>
               </w:rPr>
               <w:tab/>
             </w:r>
@@ -3707,7 +3650,6 @@
               <w:noProof/>
               <w:sz w:val="20"/>
               <w:szCs w:val="20"/>
-              <w:lang/>
             </w:rPr>
           </w:pPr>
           <w:hyperlink w:anchor="_Toc59297287" w:history="1">
@@ -3726,7 +3668,6 @@
                 <w:noProof/>
                 <w:sz w:val="20"/>
                 <w:szCs w:val="20"/>
-                <w:lang/>
               </w:rPr>
               <w:tab/>
             </w:r>
@@ -3811,7 +3752,6 @@
               <w:noProof/>
               <w:sz w:val="20"/>
               <w:szCs w:val="20"/>
-              <w:lang/>
             </w:rPr>
           </w:pPr>
           <w:hyperlink w:anchor="_Toc59297288" w:history="1">
@@ -3830,7 +3770,6 @@
                 <w:noProof/>
                 <w:sz w:val="20"/>
                 <w:szCs w:val="20"/>
-                <w:lang/>
               </w:rPr>
               <w:tab/>
             </w:r>
@@ -3919,7 +3858,6 @@
               <w:noProof/>
               <w:sz w:val="20"/>
               <w:szCs w:val="20"/>
-              <w:lang/>
             </w:rPr>
           </w:pPr>
           <w:hyperlink w:anchor="_Toc59297289" w:history="1">
@@ -3938,7 +3876,6 @@
                 <w:noProof/>
                 <w:sz w:val="20"/>
                 <w:szCs w:val="20"/>
-                <w:lang/>
               </w:rPr>
               <w:tab/>
             </w:r>
@@ -4027,7 +3964,6 @@
               <w:noProof/>
               <w:sz w:val="20"/>
               <w:szCs w:val="20"/>
-              <w:lang/>
             </w:rPr>
           </w:pPr>
           <w:hyperlink w:anchor="_Toc59297290" w:history="1">
@@ -4046,7 +3982,6 @@
                 <w:noProof/>
                 <w:sz w:val="20"/>
                 <w:szCs w:val="20"/>
-                <w:lang/>
               </w:rPr>
               <w:tab/>
             </w:r>
@@ -4131,7 +4066,6 @@
               <w:noProof/>
               <w:sz w:val="20"/>
               <w:szCs w:val="20"/>
-              <w:lang/>
             </w:rPr>
           </w:pPr>
           <w:hyperlink w:anchor="_Toc59297291" w:history="1">
@@ -4150,7 +4084,6 @@
                 <w:noProof/>
                 <w:sz w:val="20"/>
                 <w:szCs w:val="20"/>
-                <w:lang/>
               </w:rPr>
               <w:tab/>
             </w:r>
@@ -4235,7 +4168,6 @@
               <w:noProof/>
               <w:sz w:val="20"/>
               <w:szCs w:val="20"/>
-              <w:lang/>
             </w:rPr>
           </w:pPr>
           <w:hyperlink w:anchor="_Toc59297292" w:history="1">
@@ -4254,7 +4186,6 @@
                 <w:noProof/>
                 <w:sz w:val="20"/>
                 <w:szCs w:val="20"/>
-                <w:lang/>
               </w:rPr>
               <w:tab/>
             </w:r>
@@ -4339,7 +4270,6 @@
               <w:noProof/>
               <w:sz w:val="20"/>
               <w:szCs w:val="20"/>
-              <w:lang/>
             </w:rPr>
           </w:pPr>
           <w:hyperlink w:anchor="_Toc59297293" w:history="1">
@@ -4358,7 +4288,6 @@
                 <w:noProof/>
                 <w:sz w:val="20"/>
                 <w:szCs w:val="20"/>
-                <w:lang/>
               </w:rPr>
               <w:tab/>
             </w:r>
@@ -4447,7 +4376,6 @@
               <w:noProof/>
               <w:sz w:val="20"/>
               <w:szCs w:val="20"/>
-              <w:lang/>
             </w:rPr>
           </w:pPr>
           <w:hyperlink w:anchor="_Toc59297294" w:history="1">
@@ -4466,7 +4394,6 @@
                 <w:noProof/>
                 <w:sz w:val="20"/>
                 <w:szCs w:val="20"/>
-                <w:lang/>
               </w:rPr>
               <w:tab/>
             </w:r>
@@ -4551,7 +4478,6 @@
               <w:noProof/>
               <w:sz w:val="20"/>
               <w:szCs w:val="20"/>
-              <w:lang/>
             </w:rPr>
           </w:pPr>
           <w:hyperlink w:anchor="_Toc59297295" w:history="1">
@@ -4570,7 +4496,6 @@
                 <w:noProof/>
                 <w:sz w:val="20"/>
                 <w:szCs w:val="20"/>
-                <w:lang/>
               </w:rPr>
               <w:tab/>
             </w:r>
@@ -4655,7 +4580,6 @@
               <w:noProof/>
               <w:sz w:val="20"/>
               <w:szCs w:val="20"/>
-              <w:lang/>
             </w:rPr>
           </w:pPr>
           <w:hyperlink w:anchor="_Toc59297296" w:history="1">
@@ -4674,7 +4598,6 @@
                 <w:noProof/>
                 <w:sz w:val="20"/>
                 <w:szCs w:val="20"/>
-                <w:lang/>
               </w:rPr>
               <w:tab/>
             </w:r>
@@ -4759,7 +4682,6 @@
               <w:noProof/>
               <w:sz w:val="20"/>
               <w:szCs w:val="20"/>
-              <w:lang/>
             </w:rPr>
           </w:pPr>
           <w:hyperlink w:anchor="_Toc59297297" w:history="1">
@@ -4778,7 +4700,6 @@
                 <w:noProof/>
                 <w:sz w:val="20"/>
                 <w:szCs w:val="20"/>
-                <w:lang/>
               </w:rPr>
               <w:tab/>
             </w:r>
@@ -4866,7 +4787,6 @@
               <w:noProof/>
               <w:sz w:val="20"/>
               <w:szCs w:val="20"/>
-              <w:lang/>
             </w:rPr>
           </w:pPr>
           <w:hyperlink w:anchor="_Toc59297298" w:history="1">
@@ -4955,7 +4875,6 @@
               <w:noProof/>
               <w:sz w:val="20"/>
               <w:szCs w:val="20"/>
-              <w:lang/>
             </w:rPr>
           </w:pPr>
           <w:hyperlink w:anchor="_Toc59297299" w:history="1">
@@ -5044,7 +4963,6 @@
               <w:noProof/>
               <w:sz w:val="20"/>
               <w:szCs w:val="20"/>
-              <w:lang/>
             </w:rPr>
           </w:pPr>
           <w:hyperlink w:anchor="_Toc59297300" w:history="1">
@@ -5130,7 +5048,6 @@
               <w:noProof/>
               <w:sz w:val="20"/>
               <w:szCs w:val="20"/>
-              <w:lang/>
             </w:rPr>
           </w:pPr>
           <w:hyperlink w:anchor="_Toc59297301" w:history="1">
@@ -5149,7 +5066,6 @@
                 <w:noProof/>
                 <w:sz w:val="20"/>
                 <w:szCs w:val="20"/>
-                <w:lang/>
               </w:rPr>
               <w:tab/>
             </w:r>
@@ -5234,7 +5150,6 @@
               <w:noProof/>
               <w:sz w:val="20"/>
               <w:szCs w:val="20"/>
-              <w:lang/>
             </w:rPr>
           </w:pPr>
           <w:hyperlink w:anchor="_Toc59297302" w:history="1">
@@ -5253,7 +5168,6 @@
                 <w:noProof/>
                 <w:sz w:val="20"/>
                 <w:szCs w:val="20"/>
-                <w:lang/>
               </w:rPr>
               <w:tab/>
             </w:r>
@@ -5338,7 +5252,6 @@
               <w:noProof/>
               <w:sz w:val="20"/>
               <w:szCs w:val="20"/>
-              <w:lang/>
             </w:rPr>
           </w:pPr>
           <w:hyperlink w:anchor="_Toc59297303" w:history="1">
@@ -5357,7 +5270,6 @@
                 <w:noProof/>
                 <w:sz w:val="20"/>
                 <w:szCs w:val="20"/>
-                <w:lang/>
               </w:rPr>
               <w:tab/>
             </w:r>
@@ -5440,7 +5352,6 @@
             <w:rPr>
               <w:rFonts w:eastAsiaTheme="minorEastAsia"/>
               <w:noProof/>
-              <w:lang/>
             </w:rPr>
           </w:pPr>
           <w:hyperlink w:anchor="_Toc59297304" w:history="1">
@@ -5459,7 +5370,6 @@
                 <w:noProof/>
                 <w:sz w:val="20"/>
                 <w:szCs w:val="20"/>
-                <w:lang/>
               </w:rPr>
               <w:tab/>
             </w:r>
@@ -5636,25 +5546,7 @@
           <w:sz w:val="24"/>
           <w:szCs w:val="24"/>
         </w:rPr>
-        <w:t xml:space="preserve"> a need for a tool which would help them get rid of their homework arises. Our new C2C platform, </w:t>
-      </w:r>
-      <w:proofErr w:type="spellStart"/>
-      <w:r>
-        <w:rPr>
-          <w:rFonts w:cstheme="minorHAnsi"/>
-          <w:sz w:val="24"/>
-          <w:szCs w:val="24"/>
-        </w:rPr>
-        <w:t>Solvr.Online</w:t>
-      </w:r>
-      <w:proofErr w:type="spellEnd"/>
-      <w:r>
-        <w:rPr>
-          <w:rFonts w:cstheme="minorHAnsi"/>
-          <w:sz w:val="24"/>
-          <w:szCs w:val="24"/>
-        </w:rPr>
-        <w:t xml:space="preserve">, through which development process we will take you </w:t>
+        <w:t xml:space="preserve"> a need for a tool which would help them get rid of their homework arises. Our new C2C platform, Solvr.Online, through which development process we will take you </w:t>
       </w:r>
       <w:r>
         <w:rPr>
@@ -5901,25 +5793,7 @@
           <w:sz w:val="24"/>
           <w:szCs w:val="24"/>
         </w:rPr>
-        <w:t xml:space="preserve"> be noted that before coming up with our vision, we focused on the product's name. We felt that it needs to be striking and that its domain should be available for us to buy. After some considerations, we ended up with </w:t>
-      </w:r>
-      <w:proofErr w:type="spellStart"/>
-      <w:r>
-        <w:rPr>
-          <w:rFonts w:cstheme="minorHAnsi"/>
-          <w:sz w:val="24"/>
-          <w:szCs w:val="24"/>
-        </w:rPr>
-        <w:t>Solvr.Online</w:t>
-      </w:r>
-      <w:proofErr w:type="spellEnd"/>
-      <w:r>
-        <w:rPr>
-          <w:rFonts w:cstheme="minorHAnsi"/>
-          <w:sz w:val="24"/>
-          <w:szCs w:val="24"/>
-        </w:rPr>
-        <w:t>.</w:t>
+        <w:t xml:space="preserve"> be noted that before coming up with our vision, we focused on the product's name. We felt that it needs to be striking and that its domain should be available for us to buy. After some considerations, we ended up with Solvr.Online.</w:t>
       </w:r>
     </w:p>
     <w:p>
@@ -7042,7 +6916,6 @@
         <w:tab/>
         <w:t xml:space="preserve">On the other hand, agile development is, as the name suggests, much more about agility and dynamicity. It tries not to predict as much, but rather adapt to change because it assumes, we cannot get things right </w:t>
       </w:r>
-      <w:proofErr w:type="spellStart"/>
       <w:r>
         <w:rPr>
           <w:rFonts w:cstheme="minorHAnsi"/>
@@ -7051,7 +6924,6 @@
         </w:rPr>
         <w:t>upfront</w:t>
       </w:r>
-      <w:proofErr w:type="spellEnd"/>
       <w:r>
         <w:rPr>
           <w:rFonts w:cstheme="minorHAnsi"/>
@@ -8055,25 +7927,7 @@
           <w:sz w:val="24"/>
           <w:szCs w:val="24"/>
         </w:rPr>
-        <w:t xml:space="preserve">In our team, which has been together for longer than a year now, we value communication above everything else. We are not only teammates, </w:t>
-      </w:r>
-      <w:proofErr w:type="gramStart"/>
-      <w:r>
-        <w:rPr>
-          <w:rFonts w:cstheme="minorHAnsi"/>
-          <w:sz w:val="24"/>
-          <w:szCs w:val="24"/>
-        </w:rPr>
-        <w:t>we</w:t>
-      </w:r>
-      <w:proofErr w:type="gramEnd"/>
-      <w:r>
-        <w:rPr>
-          <w:rFonts w:cstheme="minorHAnsi"/>
-          <w:sz w:val="24"/>
-          <w:szCs w:val="24"/>
-        </w:rPr>
-        <w:t xml:space="preserve"> are also friends, housemates. We are in touch every single day and we like spending time together. It only feels natural to us to voice our concerns, talk about obstacles and problems, and help each other with solving them. It is not uncommon that our Teams calls take many hours (the longest being almost 14 hours). Even with the pandemic hitting hard we have managed to use virtual channels to meet and work together. We always try to discuss our steps, work as a unit and just frankly, speak.</w:t>
+        <w:t>In our team, which has been together for longer than a year now, we value communication above everything else. We are not only teammates, we are also friends, housemates. We are in touch every single day and we like spending time together. It only feels natural to us to voice our concerns, talk about obstacles and problems, and help each other with solving them. It is not uncommon that our Teams calls take many hours (the longest being almost 14 hours). Even with the pandemic hitting hard we have managed to use virtual channels to meet and work together. We always try to discuss our steps, work as a unit and just frankly, speak.</w:t>
       </w:r>
     </w:p>
     <w:p>
@@ -8518,25 +8372,7 @@
           <w:sz w:val="24"/>
           <w:szCs w:val="24"/>
         </w:rPr>
-        <w:t xml:space="preserve">Refactoring was second nature to us. We have refactored from the smallest bits of code such as local variable names (from id to </w:t>
-      </w:r>
-      <w:proofErr w:type="spellStart"/>
-      <w:r>
-        <w:rPr>
-          <w:rFonts w:cstheme="minorHAnsi"/>
-          <w:sz w:val="24"/>
-          <w:szCs w:val="24"/>
-        </w:rPr>
-        <w:t>userId</w:t>
-      </w:r>
-      <w:proofErr w:type="spellEnd"/>
-      <w:r>
-        <w:rPr>
-          <w:rFonts w:cstheme="minorHAnsi"/>
-          <w:sz w:val="24"/>
-          <w:szCs w:val="24"/>
-        </w:rPr>
-        <w:t xml:space="preserve"> to be more understandable) to complex conditional logic, for example, the logic of who can access certain API endpoints. </w:t>
+        <w:t xml:space="preserve">Refactoring was second nature to us. We have refactored from the smallest bits of code such as local variable names (from id to userId to be more understandable) to complex conditional logic, for example, the logic of who can access certain API endpoints. </w:t>
       </w:r>
       <w:r>
         <w:rPr>
@@ -8565,7 +8401,6 @@
           <w:szCs w:val="24"/>
         </w:rPr>
       </w:pPr>
-      <w:proofErr w:type="gramStart"/>
       <w:r>
         <w:rPr>
           <w:rFonts w:cstheme="minorHAnsi"/>
@@ -8574,7 +8409,6 @@
         </w:rPr>
         <w:t>Everybody;</w:t>
       </w:r>
-      <w:proofErr w:type="gramEnd"/>
     </w:p>
     <w:p>
       <w:pPr>
@@ -8600,18 +8434,8 @@
           <w:sz w:val="24"/>
           <w:szCs w:val="24"/>
         </w:rPr>
-        <w:t xml:space="preserve">Everybody who is logged </w:t>
-      </w:r>
-      <w:proofErr w:type="gramStart"/>
-      <w:r>
-        <w:rPr>
-          <w:rFonts w:cstheme="minorHAnsi"/>
-          <w:sz w:val="24"/>
-          <w:szCs w:val="24"/>
-        </w:rPr>
-        <w:t>in;</w:t>
-      </w:r>
-      <w:proofErr w:type="gramEnd"/>
+        <w:t>Everybody who is logged in;</w:t>
+      </w:r>
     </w:p>
     <w:p>
       <w:pPr>
@@ -8637,18 +8461,8 @@
           <w:sz w:val="24"/>
           <w:szCs w:val="24"/>
         </w:rPr>
-        <w:t xml:space="preserve">Everybody who is logged in and is a </w:t>
-      </w:r>
-      <w:proofErr w:type="gramStart"/>
-      <w:r>
-        <w:rPr>
-          <w:rFonts w:cstheme="minorHAnsi"/>
-          <w:sz w:val="24"/>
-          <w:szCs w:val="24"/>
-        </w:rPr>
-        <w:t>customer;</w:t>
-      </w:r>
-      <w:proofErr w:type="gramEnd"/>
+        <w:t>Everybody who is logged in and is a customer;</w:t>
+      </w:r>
     </w:p>
     <w:p>
       <w:pPr>
@@ -8722,18 +8536,8 @@
           <w:sz w:val="24"/>
           <w:szCs w:val="24"/>
         </w:rPr>
-        <w:t xml:space="preserve">posted that specific </w:t>
-      </w:r>
-      <w:proofErr w:type="gramStart"/>
-      <w:r>
-        <w:rPr>
-          <w:rFonts w:cstheme="minorHAnsi"/>
-          <w:sz w:val="24"/>
-          <w:szCs w:val="24"/>
-        </w:rPr>
-        <w:t>assignment;</w:t>
-      </w:r>
-      <w:proofErr w:type="gramEnd"/>
+        <w:t>posted that specific assignment;</w:t>
+      </w:r>
     </w:p>
     <w:p>
       <w:pPr>
@@ -8754,25 +8558,7 @@
           <w:sz w:val="24"/>
           <w:szCs w:val="24"/>
         </w:rPr>
-        <w:t xml:space="preserve">The process of refactoring has been </w:t>
-      </w:r>
-      <w:proofErr w:type="gramStart"/>
-      <w:r>
-        <w:rPr>
-          <w:rFonts w:cstheme="minorHAnsi"/>
-          <w:sz w:val="24"/>
-          <w:szCs w:val="24"/>
-        </w:rPr>
-        <w:t>embraced at all times</w:t>
-      </w:r>
-      <w:proofErr w:type="gramEnd"/>
-      <w:r>
-        <w:rPr>
-          <w:rFonts w:cstheme="minorHAnsi"/>
-          <w:sz w:val="24"/>
-          <w:szCs w:val="24"/>
-        </w:rPr>
-        <w:t xml:space="preserve"> and was generally considered the most important one.</w:t>
+        <w:t>The process of refactoring has been embraced at all times and was generally considered the most important one.</w:t>
       </w:r>
     </w:p>
     <w:p>
@@ -9654,33 +9440,15 @@
           <w:sz w:val="24"/>
           <w:szCs w:val="24"/>
         </w:rPr>
-        <w:t xml:space="preserve">, so </w:t>
-      </w:r>
-      <w:proofErr w:type="gramStart"/>
-      <w:r>
-        <w:rPr>
-          <w:rFonts w:cstheme="minorHAnsi"/>
-          <w:sz w:val="24"/>
-          <w:szCs w:val="24"/>
-        </w:rPr>
-        <w:t>w</w:t>
-      </w:r>
-      <w:r>
-        <w:rPr>
-          <w:rFonts w:cstheme="minorHAnsi"/>
-          <w:sz w:val="24"/>
-          <w:szCs w:val="24"/>
-        </w:rPr>
-        <w:t>e</w:t>
-      </w:r>
-      <w:proofErr w:type="gramEnd"/>
-      <w:r>
-        <w:rPr>
-          <w:rFonts w:cstheme="minorHAnsi"/>
-          <w:sz w:val="24"/>
-          <w:szCs w:val="24"/>
-        </w:rPr>
-        <w:t xml:space="preserve"> at least:</w:t>
+        <w:t>, so w</w:t>
+      </w:r>
+      <w:r>
+        <w:rPr>
+          <w:rFonts w:cstheme="minorHAnsi"/>
+          <w:sz w:val="24"/>
+          <w:szCs w:val="24"/>
+        </w:rPr>
+        <w:t>e at least:</w:t>
       </w:r>
     </w:p>
     <w:p>
@@ -9752,7 +9520,6 @@
         </w:rPr>
         <w:t xml:space="preserve">daily builds and integration tests, but we at least implemented </w:t>
       </w:r>
-      <w:proofErr w:type="gramStart"/>
       <w:r>
         <w:rPr>
           <w:rFonts w:cstheme="minorHAnsi"/>
@@ -9775,19 +9542,8 @@
           <w:sz w:val="24"/>
           <w:szCs w:val="24"/>
         </w:rPr>
-        <w:t>.</w:t>
-      </w:r>
-      <w:proofErr w:type="spellStart"/>
-      <w:r>
-        <w:rPr>
-          <w:rFonts w:cstheme="minorHAnsi"/>
-          <w:sz w:val="24"/>
-          <w:szCs w:val="24"/>
-        </w:rPr>
-        <w:t>gitignore</w:t>
-      </w:r>
-      <w:proofErr w:type="spellEnd"/>
-      <w:proofErr w:type="gramEnd"/>
+        <w:t>.gitignore</w:t>
+      </w:r>
       <w:r>
         <w:rPr>
           <w:rFonts w:cstheme="minorHAnsi"/>
@@ -10082,25 +9838,7 @@
           <w:sz w:val="24"/>
           <w:szCs w:val="24"/>
         </w:rPr>
-        <w:t>The planning game and our adaptation of this practice are closely described in the chapter “</w:t>
-      </w:r>
-      <w:proofErr w:type="spellStart"/>
-      <w:r>
-        <w:rPr>
-          <w:rFonts w:cstheme="minorHAnsi"/>
-          <w:sz w:val="24"/>
-          <w:szCs w:val="24"/>
-        </w:rPr>
-        <w:t>Planning&amp;Estimation</w:t>
-      </w:r>
-      <w:proofErr w:type="spellEnd"/>
-      <w:r>
-        <w:rPr>
-          <w:rFonts w:cstheme="minorHAnsi"/>
-          <w:sz w:val="24"/>
-          <w:szCs w:val="24"/>
-        </w:rPr>
-        <w:t>”.</w:t>
+        <w:t>The planning game and our adaptation of this practice are closely described in the chapter “Planning&amp;Estimation”.</w:t>
       </w:r>
     </w:p>
     <w:p>
@@ -10232,15 +9970,7 @@
       </w:pPr>
       <w:bookmarkStart w:id="15" w:name="_Toc59297281"/>
       <w:r>
-        <w:t xml:space="preserve">Sprint 2 – Our Application </w:t>
-      </w:r>
-      <w:proofErr w:type="gramStart"/>
-      <w:r>
-        <w:t>Of</w:t>
-      </w:r>
-      <w:proofErr w:type="gramEnd"/>
-      <w:r>
-        <w:t xml:space="preserve"> Scrum</w:t>
+        <w:t>Sprint 2 – Our Application Of Scrum</w:t>
       </w:r>
       <w:bookmarkEnd w:id="15"/>
     </w:p>
@@ -10443,23 +10173,13 @@
         </w:rPr>
         <w:t xml:space="preserve">last semester when we tackled </w:t>
       </w:r>
-      <w:proofErr w:type="gramStart"/>
-      <w:r>
-        <w:rPr>
-          <w:rFonts w:cstheme="minorHAnsi"/>
-          <w:sz w:val="24"/>
-          <w:szCs w:val="24"/>
-        </w:rPr>
-        <w:t>UP</w:t>
-      </w:r>
-      <w:proofErr w:type="gramEnd"/>
-      <w:r>
-        <w:rPr>
-          <w:rFonts w:cstheme="minorHAnsi"/>
-          <w:sz w:val="24"/>
-          <w:szCs w:val="24"/>
-        </w:rPr>
-        <w:t xml:space="preserve"> we did not have an assigned team leader who would call the shots, there would be someone occasionally stepping up to the leader role, but a majority of the decision was made democratically, this was the way that we already had experience with for over a year and worked best for us. </w:t>
+      <w:r>
+        <w:rPr>
+          <w:rFonts w:cstheme="minorHAnsi"/>
+          <w:sz w:val="24"/>
+          <w:szCs w:val="24"/>
+        </w:rPr>
+        <w:t xml:space="preserve">UP we did not have an assigned team leader who would call the shots, there would be someone occasionally stepping up to the leader role, but a majority of the decision was made democratically, this was the way that we already had experience with for over a year and worked best for us. </w:t>
       </w:r>
     </w:p>
     <w:p>
@@ -10685,43 +10405,7 @@
           <w:sz w:val="24"/>
           <w:szCs w:val="24"/>
         </w:rPr>
-        <w:t>“</w:t>
-      </w:r>
-      <w:proofErr w:type="spellStart"/>
-      <w:r>
-        <w:rPr>
-          <w:rFonts w:cstheme="minorHAnsi"/>
-          <w:sz w:val="24"/>
-          <w:szCs w:val="24"/>
-        </w:rPr>
-        <w:t>Planning&amp;</w:t>
-      </w:r>
-      <w:proofErr w:type="gramStart"/>
-      <w:r>
-        <w:rPr>
-          <w:rFonts w:cstheme="minorHAnsi"/>
-          <w:sz w:val="24"/>
-          <w:szCs w:val="24"/>
-        </w:rPr>
-        <w:t>Estimation</w:t>
-      </w:r>
-      <w:proofErr w:type="spellEnd"/>
-      <w:r>
-        <w:rPr>
-          <w:rFonts w:cstheme="minorHAnsi"/>
-          <w:sz w:val="24"/>
-          <w:szCs w:val="24"/>
-        </w:rPr>
-        <w:t>“</w:t>
-      </w:r>
-      <w:proofErr w:type="gramEnd"/>
-      <w:r>
-        <w:rPr>
-          <w:rFonts w:cstheme="minorHAnsi"/>
-          <w:sz w:val="24"/>
-          <w:szCs w:val="24"/>
-        </w:rPr>
-        <w:t>.</w:t>
+        <w:t>“Planning&amp;Estimation“.</w:t>
       </w:r>
     </w:p>
     <w:p>
@@ -10944,25 +10628,7 @@
           <w:sz w:val="24"/>
           <w:szCs w:val="24"/>
         </w:rPr>
-        <w:t xml:space="preserve"> questions as a guide to see how we are progressing. We would also move the tasks that were finished from the previous day from “In progress” to “Done”. If everything </w:t>
-      </w:r>
-      <w:proofErr w:type="gramStart"/>
-      <w:r>
-        <w:rPr>
-          <w:rFonts w:cstheme="minorHAnsi"/>
-          <w:sz w:val="24"/>
-          <w:szCs w:val="24"/>
-        </w:rPr>
-        <w:t>was</w:t>
-      </w:r>
-      <w:proofErr w:type="gramEnd"/>
-      <w:r>
-        <w:rPr>
-          <w:rFonts w:cstheme="minorHAnsi"/>
-          <w:sz w:val="24"/>
-          <w:szCs w:val="24"/>
-        </w:rPr>
-        <w:t xml:space="preserve"> to our satisfaction, we would start working on developing the product and repeat the same process the next day.</w:t>
+        <w:t xml:space="preserve"> questions as a guide to see how we are progressing. We would also move the tasks that were finished from the previous day from “In progress” to “Done”. If everything was to our satisfaction, we would start working on developing the product and repeat the same process the next day.</w:t>
       </w:r>
     </w:p>
     <w:p>
@@ -11290,16 +10956,7 @@
           <w:sz w:val="24"/>
           <w:szCs w:val="24"/>
         </w:rPr>
-        <w:t>“</w:t>
-      </w:r>
-      <w:proofErr w:type="spellStart"/>
-      <w:r>
-        <w:rPr>
-          <w:rFonts w:cstheme="minorHAnsi"/>
-          <w:sz w:val="24"/>
-          <w:szCs w:val="24"/>
-        </w:rPr>
-        <w:t>Planning</w:t>
+        <w:t>“Planning</w:t>
       </w:r>
       <w:r>
         <w:rPr>
@@ -11315,16 +10972,7 @@
           <w:sz w:val="24"/>
           <w:szCs w:val="24"/>
         </w:rPr>
-        <w:t>Estimation</w:t>
-      </w:r>
-      <w:proofErr w:type="spellEnd"/>
-      <w:r>
-        <w:rPr>
-          <w:rFonts w:cstheme="minorHAnsi"/>
-          <w:sz w:val="24"/>
-          <w:szCs w:val="24"/>
-        </w:rPr>
-        <w:t>”</w:t>
+        <w:t>Estimation”</w:t>
       </w:r>
     </w:p>
     <w:p>
@@ -11867,25 +11515,7 @@
           <w:sz w:val="24"/>
           <w:szCs w:val="24"/>
         </w:rPr>
-        <w:t xml:space="preserve"> different groups working on the same task, thus creating a conflict in the version </w:t>
-      </w:r>
-      <w:proofErr w:type="gramStart"/>
-      <w:r>
-        <w:rPr>
-          <w:rFonts w:cstheme="minorHAnsi"/>
-          <w:sz w:val="24"/>
-          <w:szCs w:val="24"/>
-        </w:rPr>
-        <w:t>control</w:t>
-      </w:r>
-      <w:proofErr w:type="gramEnd"/>
-      <w:r>
-        <w:rPr>
-          <w:rFonts w:cstheme="minorHAnsi"/>
-          <w:sz w:val="24"/>
-          <w:szCs w:val="24"/>
-        </w:rPr>
-        <w:t xml:space="preserve"> and losing valuable time. We solved this issue in the </w:t>
+        <w:t xml:space="preserve"> different groups working on the same task, thus creating a conflict in the version control and losing valuable time. We solved this issue in the </w:t>
       </w:r>
       <w:r>
         <w:rPr>
@@ -12101,15 +11731,7 @@
       <w:bookmarkStart w:id="19" w:name="_Toc59297284"/>
       <w:bookmarkEnd w:id="17"/>
       <w:r>
-        <w:t xml:space="preserve">Creating User Stories </w:t>
-      </w:r>
-      <w:proofErr w:type="gramStart"/>
-      <w:r>
-        <w:t>As</w:t>
-      </w:r>
-      <w:proofErr w:type="gramEnd"/>
-      <w:r>
-        <w:t xml:space="preserve"> A Tool For Describing Functional Requirements</w:t>
+        <w:t>Creating User Stories As A Tool For Describing Functional Requirements</w:t>
       </w:r>
       <w:bookmarkEnd w:id="19"/>
     </w:p>
@@ -12828,7 +12450,6 @@
         </w:rPr>
         <w:t xml:space="preserve">tories </w:t>
       </w:r>
-      <w:proofErr w:type="gramStart"/>
       <w:r>
         <w:rPr>
           <w:b/>
@@ -12847,9 +12468,8 @@
           <w:szCs w:val="24"/>
           <w:u w:val="single"/>
         </w:rPr>
-        <w:t>nd</w:t>
-      </w:r>
-      <w:proofErr w:type="gramEnd"/>
+        <w:t xml:space="preserve">nd Technical </w:t>
+      </w:r>
       <w:r>
         <w:rPr>
           <w:b/>
@@ -12858,7 +12478,7 @@
           <w:szCs w:val="24"/>
           <w:u w:val="single"/>
         </w:rPr>
-        <w:t xml:space="preserve"> Technical </w:t>
+        <w:t>S</w:t>
       </w:r>
       <w:r>
         <w:rPr>
@@ -12868,9 +12488,129 @@
           <w:szCs w:val="24"/>
           <w:u w:val="single"/>
         </w:rPr>
-        <w:t>S</w:t>
-      </w:r>
-      <w:r>
+        <w:t>tories</w:t>
+      </w:r>
+    </w:p>
+    <w:p>
+      <w:pPr>
+        <w:tabs>
+          <w:tab w:val="left" w:pos="900"/>
+        </w:tabs>
+        <w:spacing w:after="0" w:line="360" w:lineRule="auto"/>
+        <w:jc w:val="both"/>
+        <w:rPr>
+          <w:rFonts w:cstheme="minorHAnsi"/>
+          <w:sz w:val="24"/>
+          <w:szCs w:val="24"/>
+        </w:rPr>
+      </w:pPr>
+      <w:r>
+        <w:tab/>
+      </w:r>
+      <w:r>
+        <w:rPr>
+          <w:rFonts w:cstheme="minorHAnsi"/>
+          <w:sz w:val="24"/>
+          <w:szCs w:val="24"/>
+        </w:rPr>
+        <w:t xml:space="preserve">There are times when developers need to write down some technical requirements or improvements that should be done to the system in the sprint being planned. To avoid using technical jargon in </w:t>
+      </w:r>
+      <w:r>
+        <w:rPr>
+          <w:rFonts w:cstheme="minorHAnsi"/>
+          <w:sz w:val="24"/>
+          <w:szCs w:val="24"/>
+        </w:rPr>
+        <w:t>u</w:t>
+      </w:r>
+      <w:r>
+        <w:rPr>
+          <w:rFonts w:cstheme="minorHAnsi"/>
+          <w:sz w:val="24"/>
+          <w:szCs w:val="24"/>
+        </w:rPr>
+        <w:t xml:space="preserve">ser stories and confusion about what is meant as a next feature </w:t>
+      </w:r>
+      <w:r>
+        <w:rPr>
+          <w:rFonts w:cstheme="minorHAnsi"/>
+          <w:sz w:val="24"/>
+          <w:szCs w:val="24"/>
+        </w:rPr>
+        <w:lastRenderedPageBreak/>
+        <w:t>(</w:t>
+      </w:r>
+      <w:r>
+        <w:rPr>
+          <w:rFonts w:cstheme="minorHAnsi"/>
+          <w:sz w:val="24"/>
+          <w:szCs w:val="24"/>
+        </w:rPr>
+        <w:t>u</w:t>
+      </w:r>
+      <w:r>
+        <w:rPr>
+          <w:rFonts w:cstheme="minorHAnsi"/>
+          <w:sz w:val="24"/>
+          <w:szCs w:val="24"/>
+        </w:rPr>
+        <w:t xml:space="preserve">ser story) and a technical enhancement in the background, not entirely visible to the end-user, we also introduced another type of story provided by agile methodologies: the Technical story. As it was already mentioned, they are meant for the developers to write down the planned technical upgrade. </w:t>
+      </w:r>
+      <w:r>
+        <w:rPr>
+          <w:rFonts w:cstheme="minorHAnsi"/>
+          <w:sz w:val="24"/>
+          <w:szCs w:val="24"/>
+        </w:rPr>
+        <w:t xml:space="preserve">In </w:t>
+      </w:r>
+      <w:r>
+        <w:rPr>
+          <w:rFonts w:cstheme="minorHAnsi"/>
+          <w:i/>
+          <w:iCs/>
+          <w:sz w:val="24"/>
+          <w:szCs w:val="24"/>
+        </w:rPr>
+        <w:t>Figure 5</w:t>
+      </w:r>
+      <w:r>
+        <w:rPr>
+          <w:rFonts w:cstheme="minorHAnsi"/>
+          <w:sz w:val="24"/>
+          <w:szCs w:val="24"/>
+        </w:rPr>
+        <w:t xml:space="preserve"> </w:t>
+      </w:r>
+      <w:r>
+        <w:rPr>
+          <w:rFonts w:cstheme="minorHAnsi"/>
+          <w:sz w:val="24"/>
+          <w:szCs w:val="24"/>
+        </w:rPr>
+        <w:t>you can see an example of one of our technical user stories.</w:t>
+      </w:r>
+    </w:p>
+    <w:p>
+      <w:pPr>
+        <w:tabs>
+          <w:tab w:val="left" w:pos="900"/>
+        </w:tabs>
+        <w:spacing w:after="0" w:line="360" w:lineRule="auto"/>
+        <w:jc w:val="both"/>
+        <w:rPr>
+          <w:sz w:val="24"/>
+          <w:szCs w:val="24"/>
+        </w:rPr>
+      </w:pPr>
+    </w:p>
+    <w:p>
+      <w:pPr>
+        <w:tabs>
+          <w:tab w:val="left" w:pos="900"/>
+        </w:tabs>
+        <w:spacing w:after="0" w:line="360" w:lineRule="auto"/>
+        <w:jc w:val="both"/>
         <w:rPr>
           <w:b/>
           <w:bCs/>
@@ -12878,147 +12618,8 @@
           <w:szCs w:val="24"/>
           <w:u w:val="single"/>
         </w:rPr>
-        <w:t>tories</w:t>
-      </w:r>
-    </w:p>
-    <w:p>
-      <w:pPr>
-        <w:tabs>
-          <w:tab w:val="left" w:pos="900"/>
-        </w:tabs>
-        <w:spacing w:after="0" w:line="360" w:lineRule="auto"/>
-        <w:jc w:val="both"/>
-        <w:rPr>
-          <w:rFonts w:cstheme="minorHAnsi"/>
-          <w:sz w:val="24"/>
-          <w:szCs w:val="24"/>
-        </w:rPr>
-      </w:pPr>
-      <w:r>
-        <w:tab/>
-      </w:r>
-      <w:r>
-        <w:rPr>
-          <w:rFonts w:cstheme="minorHAnsi"/>
-          <w:sz w:val="24"/>
-          <w:szCs w:val="24"/>
-        </w:rPr>
-        <w:t xml:space="preserve">There are times when developers need to write down some technical requirements or improvements that should be done to the system in the sprint being planned. To avoid using technical jargon in </w:t>
-      </w:r>
-      <w:r>
-        <w:rPr>
-          <w:rFonts w:cstheme="minorHAnsi"/>
-          <w:sz w:val="24"/>
-          <w:szCs w:val="24"/>
-        </w:rPr>
-        <w:t>u</w:t>
-      </w:r>
-      <w:r>
-        <w:rPr>
-          <w:rFonts w:cstheme="minorHAnsi"/>
-          <w:sz w:val="24"/>
-          <w:szCs w:val="24"/>
-        </w:rPr>
-        <w:t xml:space="preserve">ser stories and confusion about what is meant as a next feature </w:t>
-      </w:r>
-      <w:r>
-        <w:rPr>
-          <w:rFonts w:cstheme="minorHAnsi"/>
-          <w:sz w:val="24"/>
-          <w:szCs w:val="24"/>
-        </w:rPr>
-        <w:lastRenderedPageBreak/>
-        <w:t>(</w:t>
-      </w:r>
-      <w:r>
-        <w:rPr>
-          <w:rFonts w:cstheme="minorHAnsi"/>
-          <w:sz w:val="24"/>
-          <w:szCs w:val="24"/>
-        </w:rPr>
-        <w:t>u</w:t>
-      </w:r>
-      <w:r>
-        <w:rPr>
-          <w:rFonts w:cstheme="minorHAnsi"/>
-          <w:sz w:val="24"/>
-          <w:szCs w:val="24"/>
-        </w:rPr>
-        <w:t xml:space="preserve">ser story) and a technical enhancement in the background, not entirely visible to the end-user, we also introduced another type of story provided by agile methodologies: </w:t>
-      </w:r>
-      <w:proofErr w:type="gramStart"/>
-      <w:r>
-        <w:rPr>
-          <w:rFonts w:cstheme="minorHAnsi"/>
-          <w:sz w:val="24"/>
-          <w:szCs w:val="24"/>
-        </w:rPr>
-        <w:t>the</w:t>
-      </w:r>
-      <w:proofErr w:type="gramEnd"/>
-      <w:r>
-        <w:rPr>
-          <w:rFonts w:cstheme="minorHAnsi"/>
-          <w:sz w:val="24"/>
-          <w:szCs w:val="24"/>
-        </w:rPr>
-        <w:t xml:space="preserve"> Technical story. As it was already mentioned, they are meant for the developers to write down the planned technical upgrade. </w:t>
-      </w:r>
-      <w:r>
-        <w:rPr>
-          <w:rFonts w:cstheme="minorHAnsi"/>
-          <w:sz w:val="24"/>
-          <w:szCs w:val="24"/>
-        </w:rPr>
-        <w:t xml:space="preserve">In </w:t>
-      </w:r>
-      <w:r>
-        <w:rPr>
-          <w:rFonts w:cstheme="minorHAnsi"/>
-          <w:i/>
-          <w:iCs/>
-          <w:sz w:val="24"/>
-          <w:szCs w:val="24"/>
-        </w:rPr>
-        <w:t>Figure 5</w:t>
-      </w:r>
-      <w:r>
-        <w:rPr>
-          <w:rFonts w:cstheme="minorHAnsi"/>
-          <w:sz w:val="24"/>
-          <w:szCs w:val="24"/>
-        </w:rPr>
-        <w:t xml:space="preserve"> </w:t>
-      </w:r>
-      <w:r>
-        <w:rPr>
-          <w:rFonts w:cstheme="minorHAnsi"/>
-          <w:sz w:val="24"/>
-          <w:szCs w:val="24"/>
-        </w:rPr>
-        <w:t>you can see an example of one of our technical user stories.</w:t>
-      </w:r>
-    </w:p>
-    <w:p>
-      <w:pPr>
-        <w:tabs>
-          <w:tab w:val="left" w:pos="900"/>
-        </w:tabs>
-        <w:spacing w:after="0" w:line="360" w:lineRule="auto"/>
-        <w:jc w:val="both"/>
-        <w:rPr>
-          <w:sz w:val="24"/>
-          <w:szCs w:val="24"/>
-        </w:rPr>
-      </w:pPr>
-    </w:p>
-    <w:p>
-      <w:pPr>
-        <w:tabs>
-          <w:tab w:val="left" w:pos="900"/>
-        </w:tabs>
-        <w:spacing w:after="0" w:line="360" w:lineRule="auto"/>
-        <w:jc w:val="both"/>
+      </w:pPr>
+      <w:r>
         <w:rPr>
           <w:b/>
           <w:bCs/>
@@ -13026,7 +12627,8 @@
           <w:szCs w:val="24"/>
           <w:u w:val="single"/>
         </w:rPr>
-      </w:pPr>
+        <w:t xml:space="preserve">The </w:t>
+      </w:r>
       <w:r>
         <w:rPr>
           <w:b/>
@@ -13035,7 +12637,7 @@
           <w:szCs w:val="24"/>
           <w:u w:val="single"/>
         </w:rPr>
-        <w:t xml:space="preserve">The </w:t>
+        <w:t>T</w:t>
       </w:r>
       <w:r>
         <w:rPr>
@@ -13045,7 +12647,7 @@
           <w:szCs w:val="24"/>
           <w:u w:val="single"/>
         </w:rPr>
-        <w:t>T</w:t>
+        <w:t xml:space="preserve">hree C’s </w:t>
       </w:r>
       <w:r>
         <w:rPr>
@@ -13055,9 +12657,8 @@
           <w:szCs w:val="24"/>
           <w:u w:val="single"/>
         </w:rPr>
-        <w:t xml:space="preserve">hree C’s </w:t>
-      </w:r>
-      <w:proofErr w:type="gramStart"/>
+        <w:t>O</w:t>
+      </w:r>
       <w:r>
         <w:rPr>
           <w:b/>
@@ -13066,28 +12667,7 @@
           <w:szCs w:val="24"/>
           <w:u w:val="single"/>
         </w:rPr>
-        <w:t>O</w:t>
-      </w:r>
-      <w:r>
-        <w:rPr>
-          <w:b/>
-          <w:bCs/>
-          <w:sz w:val="24"/>
-          <w:szCs w:val="24"/>
-          <w:u w:val="single"/>
-        </w:rPr>
-        <w:t>f</w:t>
-      </w:r>
-      <w:proofErr w:type="gramEnd"/>
-      <w:r>
-        <w:rPr>
-          <w:b/>
-          <w:bCs/>
-          <w:sz w:val="24"/>
-          <w:szCs w:val="24"/>
-          <w:u w:val="single"/>
-        </w:rPr>
-        <w:t xml:space="preserve"> User </w:t>
+        <w:t xml:space="preserve">f User </w:t>
       </w:r>
       <w:r>
         <w:rPr>
@@ -13576,25 +13156,7 @@
           <w:sz w:val="24"/>
           <w:szCs w:val="24"/>
         </w:rPr>
-        <w:t xml:space="preserve">As a &lt;user&gt; I want to &lt;do something&gt; </w:t>
-      </w:r>
-      <w:proofErr w:type="gramStart"/>
-      <w:r>
-        <w:rPr>
-          <w:rFonts w:cstheme="minorHAnsi"/>
-          <w:sz w:val="24"/>
-          <w:szCs w:val="24"/>
-        </w:rPr>
-        <w:t>in order to</w:t>
-      </w:r>
-      <w:proofErr w:type="gramEnd"/>
-      <w:r>
-        <w:rPr>
-          <w:rFonts w:cstheme="minorHAnsi"/>
-          <w:sz w:val="24"/>
-          <w:szCs w:val="24"/>
-        </w:rPr>
-        <w:t xml:space="preserve"> &lt;achieve some goal&gt; (</w:t>
+        <w:t>As a &lt;user&gt; I want to &lt;do something&gt; in order to &lt;achieve some goal&gt; (</w:t>
       </w:r>
       <w:r>
         <w:rPr>
@@ -13631,23 +13193,13 @@
           <w:szCs w:val="24"/>
         </w:rPr>
       </w:pPr>
-      <w:proofErr w:type="gramStart"/>
-      <w:r>
-        <w:rPr>
-          <w:rFonts w:cstheme="minorHAnsi"/>
-          <w:sz w:val="24"/>
-          <w:szCs w:val="24"/>
-        </w:rPr>
-        <w:t>In order to</w:t>
-      </w:r>
-      <w:proofErr w:type="gramEnd"/>
-      <w:r>
-        <w:rPr>
-          <w:rFonts w:cstheme="minorHAnsi"/>
-          <w:sz w:val="24"/>
-          <w:szCs w:val="24"/>
-        </w:rPr>
-        <w:t xml:space="preserve"> &lt;some goal&gt; we need to &lt;do something&gt; (</w:t>
+      <w:r>
+        <w:rPr>
+          <w:rFonts w:cstheme="minorHAnsi"/>
+          <w:sz w:val="24"/>
+          <w:szCs w:val="24"/>
+        </w:rPr>
+        <w:t>In order to &lt;some goal&gt; we need to &lt;do something&gt; (</w:t>
       </w:r>
       <w:r>
         <w:rPr>
@@ -14124,7 +13676,6 @@
           <w:szCs w:val="24"/>
         </w:rPr>
       </w:pPr>
-      <w:proofErr w:type="spellStart"/>
       <w:r>
         <w:rPr>
           <w:b/>
@@ -14134,7 +13685,6 @@
         </w:rPr>
         <w:t>Estimatable</w:t>
       </w:r>
-      <w:proofErr w:type="spellEnd"/>
     </w:p>
     <w:p>
       <w:pPr>
@@ -14162,25 +13712,7 @@
           <w:sz w:val="24"/>
           <w:szCs w:val="24"/>
         </w:rPr>
-        <w:t xml:space="preserve">We had a rule that every user story which estimate would be too high (above 21 story points) and therefore hard enough for us to estimate would be split into smaller parts. This way we kept all the stories </w:t>
-      </w:r>
-      <w:proofErr w:type="spellStart"/>
-      <w:r>
-        <w:rPr>
-          <w:rFonts w:cstheme="minorHAnsi"/>
-          <w:sz w:val="24"/>
-          <w:szCs w:val="24"/>
-        </w:rPr>
-        <w:t>estimatable</w:t>
-      </w:r>
-      <w:proofErr w:type="spellEnd"/>
-      <w:r>
-        <w:rPr>
-          <w:rFonts w:cstheme="minorHAnsi"/>
-          <w:sz w:val="24"/>
-          <w:szCs w:val="24"/>
-        </w:rPr>
-        <w:t xml:space="preserve">. </w:t>
+        <w:t xml:space="preserve">We had a rule that every user story which estimate would be too high (above 21 story points) and therefore hard enough for us to estimate would be split into smaller parts. This way we kept all the stories estimatable. </w:t>
       </w:r>
     </w:p>
     <w:p>
@@ -14233,25 +13765,7 @@
           <w:sz w:val="24"/>
           <w:szCs w:val="24"/>
         </w:rPr>
-        <w:t xml:space="preserve">As mentioned in the previous points, no story was estimated at 21 story points or higher. We kept them small at almost all times, but there were times when even though the story was not too big to estimate, we noticed later, that it could have been split into more atomic stories. For </w:t>
-      </w:r>
-      <w:proofErr w:type="gramStart"/>
-      <w:r>
-        <w:rPr>
-          <w:rFonts w:cstheme="minorHAnsi"/>
-          <w:sz w:val="24"/>
-          <w:szCs w:val="24"/>
-        </w:rPr>
-        <w:t>example</w:t>
-      </w:r>
-      <w:proofErr w:type="gramEnd"/>
-      <w:r>
-        <w:rPr>
-          <w:rFonts w:cstheme="minorHAnsi"/>
-          <w:sz w:val="24"/>
-          <w:szCs w:val="24"/>
-        </w:rPr>
-        <w:t xml:space="preserve"> “Login” and “Login using 3rd party login”. At first, they were kept as </w:t>
+        <w:t xml:space="preserve">As mentioned in the previous points, no story was estimated at 21 story points or higher. We kept them small at almost all times, but there were times when even though the story was not too big to estimate, we noticed later, that it could have been split into more atomic stories. For example “Login” and “Login using 3rd party login”. At first, they were kept as </w:t>
       </w:r>
       <w:r>
         <w:rPr>
@@ -14748,15 +14262,7 @@
       </w:pPr>
       <w:bookmarkStart w:id="20" w:name="_Toc59297285"/>
       <w:r>
-        <w:t xml:space="preserve">Prioritization </w:t>
-      </w:r>
-      <w:proofErr w:type="gramStart"/>
-      <w:r>
-        <w:t>And</w:t>
-      </w:r>
-      <w:proofErr w:type="gramEnd"/>
-      <w:r>
-        <w:t xml:space="preserve"> Estimation Of User Stories</w:t>
+        <w:t>Prioritization And Estimation Of User Stories</w:t>
       </w:r>
       <w:bookmarkEnd w:id="20"/>
     </w:p>
@@ -15506,15 +15012,7 @@
       </w:pPr>
       <w:bookmarkStart w:id="23" w:name="_Toc59297288"/>
       <w:r>
-        <w:t xml:space="preserve">Ideas </w:t>
-      </w:r>
-      <w:proofErr w:type="gramStart"/>
-      <w:r>
-        <w:t>For</w:t>
-      </w:r>
-      <w:proofErr w:type="gramEnd"/>
-      <w:r>
-        <w:t xml:space="preserve"> Future Releases</w:t>
+        <w:t>Ideas For Future Releases</w:t>
       </w:r>
       <w:bookmarkEnd w:id="23"/>
     </w:p>
@@ -15694,6 +15192,7 @@
           <w:id w:val="1667445524"/>
           <w:citation/>
         </w:sdtPr>
+        <w:sdtEndPr/>
         <w:sdtContent>
           <w:r>
             <w:rPr>
@@ -17790,25 +17289,7 @@
           <w:sz w:val="24"/>
           <w:szCs w:val="24"/>
         </w:rPr>
-        <w:t xml:space="preserve"> factors. The first one was the completion </w:t>
-      </w:r>
-      <w:proofErr w:type="gramStart"/>
-      <w:r>
-        <w:rPr>
-          <w:rFonts w:cstheme="minorHAnsi"/>
-          <w:sz w:val="24"/>
-          <w:szCs w:val="24"/>
-        </w:rPr>
-        <w:t>rate,</w:t>
-      </w:r>
-      <w:proofErr w:type="gramEnd"/>
-      <w:r>
-        <w:rPr>
-          <w:rFonts w:cstheme="minorHAnsi"/>
-          <w:sz w:val="24"/>
-          <w:szCs w:val="24"/>
-        </w:rPr>
-        <w:t xml:space="preserve"> it shows if the user finished the task successfully or not</w:t>
+        <w:t xml:space="preserve"> factors. The first one was the completion rate, it shows if the user finished the task successfully or not</w:t>
       </w:r>
       <w:r>
         <w:rPr>
@@ -19127,15 +18608,7 @@
           <w:sz w:val="24"/>
           <w:szCs w:val="24"/>
         </w:rPr>
-        <w:t>H</w:t>
-      </w:r>
-      <w:r>
-        <w:rPr>
-          <w:rFonts w:cstheme="minorHAnsi"/>
-          <w:sz w:val="24"/>
-          <w:szCs w:val="24"/>
-        </w:rPr>
-        <w:t>owever</w:t>
+        <w:t>However</w:t>
       </w:r>
       <w:r>
         <w:rPr>
@@ -19570,25 +19043,7 @@
           <w:sz w:val="24"/>
           <w:szCs w:val="24"/>
         </w:rPr>
-        <w:t xml:space="preserve">To conclude our 3rd-semester project, during which we were developing an MVP for our new C2C platform, </w:t>
-      </w:r>
-      <w:proofErr w:type="spellStart"/>
-      <w:r>
-        <w:rPr>
-          <w:rFonts w:cstheme="minorHAnsi"/>
-          <w:sz w:val="24"/>
-          <w:szCs w:val="24"/>
-        </w:rPr>
-        <w:t>Solvr.Online</w:t>
-      </w:r>
-      <w:proofErr w:type="spellEnd"/>
-      <w:r>
-        <w:rPr>
-          <w:rFonts w:cstheme="minorHAnsi"/>
-          <w:sz w:val="24"/>
-          <w:szCs w:val="24"/>
-        </w:rPr>
-        <w:t xml:space="preserve">, we need to </w:t>
+        <w:t xml:space="preserve">To conclude our 3rd-semester project, during which we were developing an MVP for our new C2C platform, Solvr.Online, we need to </w:t>
       </w:r>
       <w:r>
         <w:rPr>
@@ -20398,6 +19853,11 @@
     <w:p>
       <w:pPr>
         <w:pStyle w:val="Heading2"/>
+        <w:numPr>
+          <w:ilvl w:val="0"/>
+          <w:numId w:val="0"/>
+        </w:numPr>
+        <w:ind w:left="360"/>
       </w:pPr>
       <w:bookmarkStart w:id="37" w:name="_Toc59297301"/>
       <w:r>
@@ -20465,6 +19925,11 @@
     <w:p>
       <w:pPr>
         <w:pStyle w:val="Heading2"/>
+        <w:numPr>
+          <w:ilvl w:val="0"/>
+          <w:numId w:val="0"/>
+        </w:numPr>
+        <w:ind w:left="360"/>
       </w:pPr>
       <w:bookmarkStart w:id="38" w:name="_Toc59297302"/>
       <w:r>
@@ -20636,6 +20101,11 @@
     <w:p>
       <w:pPr>
         <w:pStyle w:val="Heading2"/>
+        <w:numPr>
+          <w:ilvl w:val="0"/>
+          <w:numId w:val="0"/>
+        </w:numPr>
+        <w:ind w:left="360"/>
       </w:pPr>
       <w:bookmarkStart w:id="39" w:name="_Toc59297303"/>
       <w:r>
@@ -20703,6 +20173,11 @@
     <w:p>
       <w:pPr>
         <w:pStyle w:val="Heading2"/>
+        <w:numPr>
+          <w:ilvl w:val="0"/>
+          <w:numId w:val="0"/>
+        </w:numPr>
+        <w:ind w:left="360"/>
         <w:rPr>
           <w:sz w:val="22"/>
           <w:szCs w:val="22"/>
@@ -20711,15 +20186,10 @@
       <w:bookmarkStart w:id="40" w:name="_Toc59297304"/>
       <w:r>
         <w:lastRenderedPageBreak/>
-        <w:t xml:space="preserve">Our Approach </w:t>
-      </w:r>
-      <w:proofErr w:type="gramStart"/>
-      <w:r>
-        <w:t>To</w:t>
-      </w:r>
-      <w:proofErr w:type="gramEnd"/>
-      <w:r>
-        <w:t xml:space="preserve"> Agile Manifesto</w:t>
+        <w:t xml:space="preserve">Appendix D – </w:t>
+      </w:r>
+      <w:r>
+        <w:t>Our Approach To Agile Manifesto</w:t>
       </w:r>
       <w:bookmarkEnd w:id="40"/>
     </w:p>
@@ -20798,25 +20268,7 @@
           <w:szCs w:val="24"/>
         </w:rPr>
         <w:tab/>
-        <w:t xml:space="preserve">Our team is all about communication. We </w:t>
-      </w:r>
-      <w:proofErr w:type="gramStart"/>
-      <w:r>
-        <w:rPr>
-          <w:rFonts w:cs="Times New Roman"/>
-          <w:sz w:val="24"/>
-          <w:szCs w:val="24"/>
-        </w:rPr>
-        <w:t>stay in touch at all times</w:t>
-      </w:r>
-      <w:proofErr w:type="gramEnd"/>
-      <w:r>
-        <w:rPr>
-          <w:rFonts w:cs="Times New Roman"/>
-          <w:sz w:val="24"/>
-          <w:szCs w:val="24"/>
-        </w:rPr>
-        <w:t>, we report to each other our steps, progress, and decisions. Like this, we can keep the team working perfectly on both individual and group levels. We have stepped away from long documentation, complex diagrams, and redundant protocols and rather embraced conversation and teamwork.</w:t>
+        <w:t>Our team is all about communication. We stay in touch at all times, we report to each other our steps, progress, and decisions. Like this, we can keep the team working perfectly on both individual and group levels. We have stepped away from long documentation, complex diagrams, and redundant protocols and rather embraced conversation and teamwork.</w:t>
       </w:r>
     </w:p>
     <w:p>
@@ -25929,21 +25381,6 @@
 </file>
 
 <file path=customXml/item2.xml><?xml version="1.0" encoding="utf-8"?>
-<p:properties xmlns:p="http://schemas.microsoft.com/office/2006/metadata/properties" xmlns:xsi="http://www.w3.org/2001/XMLSchema-instance" xmlns:pc="http://schemas.microsoft.com/office/infopath/2007/PartnerControls">
-  <documentManagement/>
-</p:properties>
-</file>
-
-<file path=customXml/item3.xml><?xml version="1.0" encoding="utf-8"?>
-<?mso-contentType ?>
-<FormTemplates xmlns="http://schemas.microsoft.com/sharepoint/v3/contenttype/forms">
-  <Display>DocumentLibraryForm</Display>
-  <Edit>DocumentLibraryForm</Edit>
-  <New>DocumentLibraryForm</New>
-</FormTemplates>
-</file>
-
-<file path=customXml/item4.xml><?xml version="1.0" encoding="utf-8"?>
 <b:Sources xmlns:b="http://schemas.openxmlformats.org/officeDocument/2006/bibliography" xmlns="http://schemas.openxmlformats.org/officeDocument/2006/bibliography" SelectedStyle="\IEEE2006OfficeOnline.xsl" StyleName="IEEE" Version="2006">
   <b:Source>
     <b:Tag>Kni15</b:Tag>
@@ -26139,6 +25576,21 @@
 </b:Sources>
 </file>
 
+<file path=customXml/item3.xml><?xml version="1.0" encoding="utf-8"?>
+<?mso-contentType ?>
+<FormTemplates xmlns="http://schemas.microsoft.com/sharepoint/v3/contenttype/forms">
+  <Display>DocumentLibraryForm</Display>
+  <Edit>DocumentLibraryForm</Edit>
+  <New>DocumentLibraryForm</New>
+</FormTemplates>
+</file>
+
+<file path=customXml/item4.xml><?xml version="1.0" encoding="utf-8"?>
+<p:properties xmlns:p="http://schemas.microsoft.com/office/2006/metadata/properties" xmlns:xsi="http://www.w3.org/2001/XMLSchema-instance" xmlns:pc="http://schemas.microsoft.com/office/infopath/2007/PartnerControls">
+  <documentManagement/>
+</p:properties>
+</file>
+
 <file path=customXml/itemProps1.xml><?xml version="1.0" encoding="utf-8"?>
 <ds:datastoreItem xmlns:ds="http://schemas.openxmlformats.org/officeDocument/2006/customXml" ds:itemID="{8B9E25BE-158B-4636-9A88-AF97AD73BFC0}">
   <ds:schemaRefs>
@@ -26158,10 +25610,9 @@
 </file>
 
 <file path=customXml/itemProps2.xml><?xml version="1.0" encoding="utf-8"?>
-<ds:datastoreItem xmlns:ds="http://schemas.openxmlformats.org/officeDocument/2006/customXml" ds:itemID="{DBAFA41B-CD7E-46FF-A1C1-26E5A0362366}">
+<ds:datastoreItem xmlns:ds="http://schemas.openxmlformats.org/officeDocument/2006/customXml" ds:itemID="{5A3E27EE-CCAB-4655-A777-B7313F2D49A9}">
   <ds:schemaRefs>
-    <ds:schemaRef ds:uri="http://schemas.microsoft.com/office/2006/metadata/properties"/>
-    <ds:schemaRef ds:uri="http://schemas.microsoft.com/office/infopath/2007/PartnerControls"/>
+    <ds:schemaRef ds:uri="http://schemas.openxmlformats.org/officeDocument/2006/bibliography"/>
   </ds:schemaRefs>
 </ds:datastoreItem>
 </file>
@@ -26175,9 +25626,10 @@
 </file>
 
 <file path=customXml/itemProps4.xml><?xml version="1.0" encoding="utf-8"?>
-<ds:datastoreItem xmlns:ds="http://schemas.openxmlformats.org/officeDocument/2006/customXml" ds:itemID="{5A3E27EE-CCAB-4655-A777-B7313F2D49A9}">
+<ds:datastoreItem xmlns:ds="http://schemas.openxmlformats.org/officeDocument/2006/customXml" ds:itemID="{DBAFA41B-CD7E-46FF-A1C1-26E5A0362366}">
   <ds:schemaRefs>
-    <ds:schemaRef ds:uri="http://schemas.openxmlformats.org/officeDocument/2006/bibliography"/>
+    <ds:schemaRef ds:uri="http://schemas.microsoft.com/office/2006/metadata/properties"/>
+    <ds:schemaRef ds:uri="http://schemas.microsoft.com/office/infopath/2007/PartnerControls"/>
   </ds:schemaRefs>
 </ds:datastoreItem>
 </file>
</xml_diff>